<commit_message>
:memo: Addede important documentation to the repository.
</commit_message>
<xml_diff>
--- a/Documentation/11_HRX-checklist for human research.docx
+++ b/Documentation/11_HRX-checklist for human research.docx
@@ -898,6 +898,7 @@
               </w:rPr>
               <w:t xml:space="preserve"> </w:t>
             </w:r>
+            <w:proofErr w:type="spellStart"/>
             <w:r>
               <w:rPr>
                 <w:rFonts w:asciiTheme="minorHAnsi" w:hAnsiTheme="minorHAnsi" w:cstheme="minorHAnsi"/>
@@ -906,7 +907,18 @@
                 <w:sz w:val="22"/>
                 <w:szCs w:val="22"/>
               </w:rPr>
-              <w:t>Behaviors for an Appearance-Constrained Robot</w:t>
+              <w:t>Behaviors</w:t>
+            </w:r>
+            <w:proofErr w:type="spellEnd"/>
+            <w:r>
+              <w:rPr>
+                <w:rFonts w:asciiTheme="minorHAnsi" w:hAnsiTheme="minorHAnsi" w:cstheme="minorHAnsi"/>
+                <w:b/>
+                <w:bCs/>
+                <w:sz w:val="22"/>
+                <w:szCs w:val="22"/>
+              </w:rPr>
+              <w:t xml:space="preserve"> for an Appearance-Constrained Robot</w:t>
             </w:r>
           </w:p>
         </w:tc>
@@ -1267,6 +1279,7 @@
               </w:rPr>
               <w:t xml:space="preserve">s, </w:t>
             </w:r>
+            <w:proofErr w:type="spellStart"/>
             <w:r>
               <w:rPr>
                 <w:rFonts w:asciiTheme="minorHAnsi" w:hAnsiTheme="minorHAnsi" w:cstheme="minorBidi"/>
@@ -1275,8 +1288,9 @@
                 <w:sz w:val="18"/>
                 <w:szCs w:val="18"/>
               </w:rPr>
-              <w:t xml:space="preserve">DreamTeam, </w:t>
-            </w:r>
+              <w:t>DreamTeam</w:t>
+            </w:r>
+            <w:proofErr w:type="spellEnd"/>
             <w:r>
               <w:rPr>
                 <w:rFonts w:asciiTheme="minorHAnsi" w:hAnsiTheme="minorHAnsi" w:cstheme="minorBidi"/>
@@ -1285,7 +1299,7 @@
                 <w:sz w:val="18"/>
                 <w:szCs w:val="18"/>
               </w:rPr>
-              <w:t xml:space="preserve">PhD, </w:t>
+              <w:t xml:space="preserve">, </w:t>
             </w:r>
             <w:r>
               <w:rPr>
@@ -1295,8 +1309,9 @@
                 <w:sz w:val="18"/>
                 <w:szCs w:val="18"/>
               </w:rPr>
-              <w:t>PostD</w:t>
-            </w:r>
+              <w:t xml:space="preserve">PhD, </w:t>
+            </w:r>
+            <w:proofErr w:type="spellStart"/>
             <w:r>
               <w:rPr>
                 <w:rFonts w:asciiTheme="minorHAnsi" w:hAnsiTheme="minorHAnsi" w:cstheme="minorBidi"/>
@@ -1305,7 +1320,7 @@
                 <w:sz w:val="18"/>
                 <w:szCs w:val="18"/>
               </w:rPr>
-              <w:t>oc</w:t>
+              <w:t>PostD</w:t>
             </w:r>
             <w:r>
               <w:rPr>
@@ -1315,8 +1330,9 @@
                 <w:sz w:val="18"/>
                 <w:szCs w:val="18"/>
               </w:rPr>
-              <w:t xml:space="preserve">, </w:t>
-            </w:r>
+              <w:t>oc</w:t>
+            </w:r>
+            <w:proofErr w:type="spellEnd"/>
             <w:r>
               <w:rPr>
                 <w:rFonts w:asciiTheme="minorHAnsi" w:hAnsiTheme="minorHAnsi" w:cstheme="minorBidi"/>
@@ -1325,7 +1341,7 @@
                 <w:sz w:val="18"/>
                 <w:szCs w:val="18"/>
               </w:rPr>
-              <w:t xml:space="preserve">Senior </w:t>
+              <w:t xml:space="preserve">, </w:t>
             </w:r>
             <w:r>
               <w:rPr>
@@ -1335,7 +1351,7 @@
                 <w:sz w:val="18"/>
                 <w:szCs w:val="18"/>
               </w:rPr>
-              <w:t>Research</w:t>
+              <w:t xml:space="preserve">Senior </w:t>
             </w:r>
             <w:r>
               <w:rPr>
@@ -1345,7 +1361,7 @@
                 <w:sz w:val="18"/>
                 <w:szCs w:val="18"/>
               </w:rPr>
-              <w:t>er</w:t>
+              <w:t>Research</w:t>
             </w:r>
             <w:r>
               <w:rPr>
@@ -1355,7 +1371,7 @@
                 <w:sz w:val="18"/>
                 <w:szCs w:val="18"/>
               </w:rPr>
-              <w:t>, Organisational</w:t>
+              <w:t>er</w:t>
             </w:r>
             <w:r>
               <w:rPr>
@@ -1365,7 +1381,7 @@
                 <w:sz w:val="18"/>
                 <w:szCs w:val="18"/>
               </w:rPr>
-              <w:t xml:space="preserve"> </w:t>
+              <w:t>, Organisational</w:t>
             </w:r>
             <w:r>
               <w:rPr>
@@ -1375,6 +1391,16 @@
                 <w:sz w:val="18"/>
                 <w:szCs w:val="18"/>
               </w:rPr>
+              <w:t xml:space="preserve"> </w:t>
+            </w:r>
+            <w:r>
+              <w:rPr>
+                <w:rFonts w:asciiTheme="minorHAnsi" w:hAnsiTheme="minorHAnsi" w:cstheme="minorBidi"/>
+                <w:i/>
+                <w:color w:val="4F81BD" w:themeColor="accent1"/>
+                <w:sz w:val="18"/>
+                <w:szCs w:val="18"/>
+              </w:rPr>
               <w:t>etc.)</w:t>
             </w:r>
           </w:p>
@@ -1880,7 +1906,51 @@
                 <w:sz w:val="18"/>
                 <w:szCs w:val="18"/>
               </w:rPr>
-              <w:t>(Masters, DreamTeam, PhD, PostDoc, Assistant/ Associate/ Full Professor)</w:t>
+              <w:t xml:space="preserve">(Masters, </w:t>
+            </w:r>
+            <w:proofErr w:type="spellStart"/>
+            <w:r>
+              <w:rPr>
+                <w:rFonts w:asciiTheme="minorHAnsi" w:hAnsiTheme="minorHAnsi" w:cstheme="minorBidi"/>
+                <w:i/>
+                <w:color w:val="4F81BD" w:themeColor="accent1"/>
+                <w:sz w:val="18"/>
+                <w:szCs w:val="18"/>
+              </w:rPr>
+              <w:t>DreamTeam</w:t>
+            </w:r>
+            <w:proofErr w:type="spellEnd"/>
+            <w:r>
+              <w:rPr>
+                <w:rFonts w:asciiTheme="minorHAnsi" w:hAnsiTheme="minorHAnsi" w:cstheme="minorBidi"/>
+                <w:i/>
+                <w:color w:val="4F81BD" w:themeColor="accent1"/>
+                <w:sz w:val="18"/>
+                <w:szCs w:val="18"/>
+              </w:rPr>
+              <w:t xml:space="preserve">, PhD, </w:t>
+            </w:r>
+            <w:proofErr w:type="spellStart"/>
+            <w:r>
+              <w:rPr>
+                <w:rFonts w:asciiTheme="minorHAnsi" w:hAnsiTheme="minorHAnsi" w:cstheme="minorBidi"/>
+                <w:i/>
+                <w:color w:val="4F81BD" w:themeColor="accent1"/>
+                <w:sz w:val="18"/>
+                <w:szCs w:val="18"/>
+              </w:rPr>
+              <w:t>PostDoc</w:t>
+            </w:r>
+            <w:proofErr w:type="spellEnd"/>
+            <w:r>
+              <w:rPr>
+                <w:rFonts w:asciiTheme="minorHAnsi" w:hAnsiTheme="minorHAnsi" w:cstheme="minorBidi"/>
+                <w:i/>
+                <w:color w:val="4F81BD" w:themeColor="accent1"/>
+                <w:sz w:val="18"/>
+                <w:szCs w:val="18"/>
+              </w:rPr>
+              <w:t>, Assistant/ Associate/ Full Professor)</w:t>
             </w:r>
           </w:p>
         </w:tc>
@@ -2294,7 +2364,29 @@
                 <w:sz w:val="18"/>
                 <w:szCs w:val="18"/>
               </w:rPr>
-              <w:t>(PhD, PostDoc, Associate/ Assistant/ Full Professor)</w:t>
+              <w:t xml:space="preserve">(PhD, </w:t>
+            </w:r>
+            <w:proofErr w:type="spellStart"/>
+            <w:r>
+              <w:rPr>
+                <w:rFonts w:asciiTheme="minorHAnsi" w:hAnsiTheme="minorHAnsi" w:cstheme="minorBidi"/>
+                <w:i/>
+                <w:color w:val="4F81BD" w:themeColor="accent1"/>
+                <w:sz w:val="18"/>
+                <w:szCs w:val="18"/>
+              </w:rPr>
+              <w:t>PostDoc</w:t>
+            </w:r>
+            <w:proofErr w:type="spellEnd"/>
+            <w:r>
+              <w:rPr>
+                <w:rFonts w:asciiTheme="minorHAnsi" w:hAnsiTheme="minorHAnsi" w:cstheme="minorBidi"/>
+                <w:i/>
+                <w:color w:val="4F81BD" w:themeColor="accent1"/>
+                <w:sz w:val="18"/>
+                <w:szCs w:val="18"/>
+              </w:rPr>
+              <w:t>, Associate/ Assistant/ Full Professor)</w:t>
             </w:r>
           </w:p>
         </w:tc>
@@ -2578,7 +2670,31 @@
                 <w:sz w:val="18"/>
                 <w:szCs w:val="18"/>
               </w:rPr>
-              <w:t>Add your text here – (please avoid jargon and abbrevations)</w:t>
+              <w:t xml:space="preserve">Add your text here – (please avoid jargon and </w:t>
+            </w:r>
+            <w:proofErr w:type="spellStart"/>
+            <w:r>
+              <w:rPr>
+                <w:rFonts w:asciiTheme="minorHAnsi" w:hAnsiTheme="minorHAnsi" w:cstheme="minorHAnsi"/>
+                <w:b/>
+                <w:i/>
+                <w:color w:val="4F81BD" w:themeColor="accent1"/>
+                <w:sz w:val="18"/>
+                <w:szCs w:val="18"/>
+              </w:rPr>
+              <w:t>abbrevations</w:t>
+            </w:r>
+            <w:proofErr w:type="spellEnd"/>
+            <w:r>
+              <w:rPr>
+                <w:rFonts w:asciiTheme="minorHAnsi" w:hAnsiTheme="minorHAnsi" w:cstheme="minorHAnsi"/>
+                <w:b/>
+                <w:i/>
+                <w:color w:val="4F81BD" w:themeColor="accent1"/>
+                <w:sz w:val="18"/>
+                <w:szCs w:val="18"/>
+              </w:rPr>
+              <w:t>)</w:t>
             </w:r>
           </w:p>
         </w:tc>
@@ -2603,7 +2719,77 @@
                 <w:sz w:val="22"/>
                 <w:szCs w:val="22"/>
               </w:rPr>
-              <w:t>The goal of this research is to investigate what features of motion, light, and sound in the behaviors of a non-humanoid, faceless robot may be perceived as emotional. To do this, a group of [X] people will be recruited through Amazon’s Mechanical Turk to respond to an online survey in which they will watch a series of videos of a robot executing certain behaviors, and will then rate any emotion qualities of the robot’s behavior that may be perceived.</w:t>
+              <w:t xml:space="preserve">The goal of this research is to investigate what features of motion, light, and sound in the </w:t>
+            </w:r>
+            <w:proofErr w:type="spellStart"/>
+            <w:r>
+              <w:rPr>
+                <w:rFonts w:asciiTheme="minorHAnsi" w:hAnsiTheme="minorHAnsi" w:cstheme="minorHAnsi"/>
+                <w:sz w:val="22"/>
+                <w:szCs w:val="22"/>
+              </w:rPr>
+              <w:t>behaviors</w:t>
+            </w:r>
+            <w:proofErr w:type="spellEnd"/>
+            <w:r>
+              <w:rPr>
+                <w:rFonts w:asciiTheme="minorHAnsi" w:hAnsiTheme="minorHAnsi" w:cstheme="minorHAnsi"/>
+                <w:sz w:val="22"/>
+                <w:szCs w:val="22"/>
+              </w:rPr>
+              <w:t xml:space="preserve"> of a non-humanoid, faceless robot may be perceived as emotional. To do this, a group of </w:t>
+            </w:r>
+            <w:r>
+              <w:rPr>
+                <w:rFonts w:asciiTheme="minorHAnsi" w:hAnsiTheme="minorHAnsi" w:cstheme="minorHAnsi"/>
+                <w:sz w:val="22"/>
+                <w:szCs w:val="22"/>
+              </w:rPr>
+              <w:t>about 500</w:t>
+            </w:r>
+            <w:r>
+              <w:rPr>
+                <w:rFonts w:asciiTheme="minorHAnsi" w:hAnsiTheme="minorHAnsi" w:cstheme="minorHAnsi"/>
+                <w:sz w:val="22"/>
+                <w:szCs w:val="22"/>
+              </w:rPr>
+              <w:t xml:space="preserve"> people will be recruited through Amazon’s Mechanical Turk to respond to an online survey in which they will watch a series of videos of a robot executing certain </w:t>
+            </w:r>
+            <w:proofErr w:type="spellStart"/>
+            <w:r>
+              <w:rPr>
+                <w:rFonts w:asciiTheme="minorHAnsi" w:hAnsiTheme="minorHAnsi" w:cstheme="minorHAnsi"/>
+                <w:sz w:val="22"/>
+                <w:szCs w:val="22"/>
+              </w:rPr>
+              <w:t>behaviors</w:t>
+            </w:r>
+            <w:proofErr w:type="spellEnd"/>
+            <w:r>
+              <w:rPr>
+                <w:rFonts w:asciiTheme="minorHAnsi" w:hAnsiTheme="minorHAnsi" w:cstheme="minorHAnsi"/>
+                <w:sz w:val="22"/>
+                <w:szCs w:val="22"/>
+              </w:rPr>
+              <w:t xml:space="preserve">, and will then rate any emotion qualities of the robot’s </w:t>
+            </w:r>
+            <w:proofErr w:type="spellStart"/>
+            <w:r>
+              <w:rPr>
+                <w:rFonts w:asciiTheme="minorHAnsi" w:hAnsiTheme="minorHAnsi" w:cstheme="minorHAnsi"/>
+                <w:sz w:val="22"/>
+                <w:szCs w:val="22"/>
+              </w:rPr>
+              <w:t>behavior</w:t>
+            </w:r>
+            <w:proofErr w:type="spellEnd"/>
+            <w:r>
+              <w:rPr>
+                <w:rFonts w:asciiTheme="minorHAnsi" w:hAnsiTheme="minorHAnsi" w:cstheme="minorHAnsi"/>
+                <w:sz w:val="22"/>
+                <w:szCs w:val="22"/>
+              </w:rPr>
+              <w:t xml:space="preserve"> that may be perceived.</w:t>
             </w:r>
           </w:p>
           <w:p>
@@ -2714,7 +2900,31 @@
                 <w:sz w:val="18"/>
                 <w:szCs w:val="18"/>
               </w:rPr>
-              <w:t>Add your text here – (please avoid jargon and abbrevations)</w:t>
+              <w:t xml:space="preserve">Add your text here – (please avoid jargon and </w:t>
+            </w:r>
+            <w:proofErr w:type="spellStart"/>
+            <w:r>
+              <w:rPr>
+                <w:rFonts w:asciiTheme="minorHAnsi" w:hAnsiTheme="minorHAnsi" w:cstheme="minorHAnsi"/>
+                <w:b/>
+                <w:i/>
+                <w:color w:val="4F81BD" w:themeColor="accent1"/>
+                <w:sz w:val="18"/>
+                <w:szCs w:val="18"/>
+              </w:rPr>
+              <w:t>abbrevations</w:t>
+            </w:r>
+            <w:proofErr w:type="spellEnd"/>
+            <w:r>
+              <w:rPr>
+                <w:rFonts w:asciiTheme="minorHAnsi" w:hAnsiTheme="minorHAnsi" w:cstheme="minorHAnsi"/>
+                <w:b/>
+                <w:i/>
+                <w:color w:val="4F81BD" w:themeColor="accent1"/>
+                <w:sz w:val="18"/>
+                <w:szCs w:val="18"/>
+              </w:rPr>
+              <w:t>)</w:t>
             </w:r>
           </w:p>
         </w:tc>
@@ -2834,7 +3044,27 @@
           <w:sz w:val="22"/>
           <w:szCs w:val="22"/>
         </w:rPr>
-        <w:t xml:space="preserve"> through LabServant.</w:t>
+        <w:t xml:space="preserve"> through </w:t>
+      </w:r>
+      <w:proofErr w:type="spellStart"/>
+      <w:r>
+        <w:rPr>
+          <w:rFonts w:asciiTheme="minorHAnsi" w:hAnsiTheme="minorHAnsi" w:cstheme="minorBidi"/>
+          <w:color w:val="000000" w:themeColor="text1"/>
+          <w:sz w:val="22"/>
+          <w:szCs w:val="22"/>
+        </w:rPr>
+        <w:t>LabServant</w:t>
+      </w:r>
+      <w:proofErr w:type="spellEnd"/>
+      <w:r>
+        <w:rPr>
+          <w:rFonts w:asciiTheme="minorHAnsi" w:hAnsiTheme="minorHAnsi" w:cstheme="minorBidi"/>
+          <w:color w:val="000000" w:themeColor="text1"/>
+          <w:sz w:val="22"/>
+          <w:szCs w:val="22"/>
+        </w:rPr>
+        <w:t>.</w:t>
       </w:r>
     </w:p>
     <w:p>
@@ -3178,7 +3408,25 @@
           <w:sz w:val="22"/>
           <w:szCs w:val="22"/>
         </w:rPr>
-        <w:t>To ensure alighment between your risk assessment, data managemen</w:t>
+        <w:t xml:space="preserve">To ensure </w:t>
+      </w:r>
+      <w:proofErr w:type="spellStart"/>
+      <w:r>
+        <w:rPr>
+          <w:rFonts w:asciiTheme="minorHAnsi" w:hAnsiTheme="minorHAnsi" w:cstheme="minorBidi"/>
+          <w:sz w:val="22"/>
+          <w:szCs w:val="22"/>
+        </w:rPr>
+        <w:t>alighment</w:t>
+      </w:r>
+      <w:proofErr w:type="spellEnd"/>
+      <w:r>
+        <w:rPr>
+          <w:rFonts w:asciiTheme="minorHAnsi" w:hAnsiTheme="minorHAnsi" w:cstheme="minorBidi"/>
+          <w:sz w:val="22"/>
+          <w:szCs w:val="22"/>
+        </w:rPr>
+        <w:t xml:space="preserve"> between your risk assessment, data managemen</w:t>
       </w:r>
       <w:r>
         <w:rPr>
@@ -3779,7 +4027,35 @@
                 <w:szCs w:val="16"/>
                 <w:lang w:val="en-US"/>
               </w:rPr>
-              <w:t>Please ensure that you summarise what</w:t>
+              <w:t xml:space="preserve">Please ensure that you </w:t>
+            </w:r>
+            <w:proofErr w:type="spellStart"/>
+            <w:r>
+              <w:rPr>
+                <w:rFonts w:asciiTheme="minorHAnsi" w:hAnsiTheme="minorHAnsi" w:cstheme="minorBidi"/>
+                <w:b/>
+                <w:bCs/>
+                <w:i/>
+                <w:color w:val="4F81BD" w:themeColor="accent1"/>
+                <w:sz w:val="16"/>
+                <w:szCs w:val="16"/>
+                <w:lang w:val="en-US"/>
+              </w:rPr>
+              <w:t>summarise</w:t>
+            </w:r>
+            <w:proofErr w:type="spellEnd"/>
+            <w:r>
+              <w:rPr>
+                <w:rFonts w:asciiTheme="minorHAnsi" w:hAnsiTheme="minorHAnsi" w:cstheme="minorBidi"/>
+                <w:b/>
+                <w:bCs/>
+                <w:i/>
+                <w:color w:val="4F81BD" w:themeColor="accent1"/>
+                <w:sz w:val="16"/>
+                <w:szCs w:val="16"/>
+                <w:lang w:val="en-US"/>
+              </w:rPr>
+              <w:t xml:space="preserve"> what</w:t>
             </w:r>
             <w:r>
               <w:rPr>
@@ -4080,7 +4356,27 @@
                 <w:szCs w:val="16"/>
                 <w:lang w:val="en-US"/>
               </w:rPr>
-              <w:t>1. Will the research be carried out in collaboration with additional organisational partners such as:</w:t>
+              <w:t xml:space="preserve">1. Will the research be carried out in collaboration with additional </w:t>
+            </w:r>
+            <w:proofErr w:type="spellStart"/>
+            <w:r>
+              <w:rPr>
+                <w:rFonts w:asciiTheme="minorHAnsi" w:hAnsiTheme="minorHAnsi" w:cstheme="minorBidi"/>
+                <w:sz w:val="16"/>
+                <w:szCs w:val="16"/>
+                <w:lang w:val="en-US"/>
+              </w:rPr>
+              <w:t>organisational</w:t>
+            </w:r>
+            <w:proofErr w:type="spellEnd"/>
+            <w:r>
+              <w:rPr>
+                <w:rFonts w:asciiTheme="minorHAnsi" w:hAnsiTheme="minorHAnsi" w:cstheme="minorBidi"/>
+                <w:sz w:val="16"/>
+                <w:szCs w:val="16"/>
+                <w:lang w:val="en-US"/>
+              </w:rPr>
+              <w:t xml:space="preserve"> partners such as:</w:t>
             </w:r>
           </w:p>
           <w:p>
@@ -4106,8 +4402,20 @@
                 <w:szCs w:val="16"/>
                 <w:lang w:val="en-US"/>
               </w:rPr>
-              <w:t>One or more collaborating research and/or commercial organisations</w:t>
-            </w:r>
+              <w:t xml:space="preserve">One or more collaborating research and/or commercial </w:t>
+            </w:r>
+            <w:proofErr w:type="spellStart"/>
+            <w:r>
+              <w:rPr>
+                <w:rFonts w:asciiTheme="minorHAnsi" w:hAnsiTheme="minorHAnsi" w:cstheme="minorHAnsi"/>
+                <w:bCs/>
+                <w:sz w:val="16"/>
+                <w:szCs w:val="16"/>
+                <w:lang w:val="en-US"/>
+              </w:rPr>
+              <w:t>organisations</w:t>
+            </w:r>
+            <w:proofErr w:type="spellEnd"/>
           </w:p>
           <w:p>
             <w:pPr>
@@ -4132,7 +4440,29 @@
                 <w:szCs w:val="16"/>
                 <w:lang w:val="en-US"/>
               </w:rPr>
-              <w:t>Either a research, or a work experience internship provider</w:t>
+              <w:t xml:space="preserve">Either </w:t>
+            </w:r>
+            <w:proofErr w:type="gramStart"/>
+            <w:r>
+              <w:rPr>
+                <w:rFonts w:asciiTheme="minorHAnsi" w:hAnsiTheme="minorHAnsi" w:cstheme="minorHAnsi"/>
+                <w:bCs/>
+                <w:sz w:val="16"/>
+                <w:szCs w:val="16"/>
+                <w:lang w:val="en-US"/>
+              </w:rPr>
+              <w:t>a research</w:t>
+            </w:r>
+            <w:proofErr w:type="gramEnd"/>
+            <w:r>
+              <w:rPr>
+                <w:rFonts w:asciiTheme="minorHAnsi" w:hAnsiTheme="minorHAnsi" w:cstheme="minorHAnsi"/>
+                <w:bCs/>
+                <w:sz w:val="16"/>
+                <w:szCs w:val="16"/>
+                <w:lang w:val="en-US"/>
+              </w:rPr>
+              <w:t>, or a work experience internship provider</w:t>
             </w:r>
             <w:r>
               <w:rPr>
@@ -4428,62 +4758,117 @@
                 <w:lang w:val="en-US"/>
               </w:rPr>
               <w:lastRenderedPageBreak/>
-              <w:t>We will i</w:t>
-            </w:r>
-            <w:r>
-              <w:rPr>
-                <w:rFonts w:asciiTheme="minorHAnsi" w:hAnsiTheme="minorHAnsi" w:cstheme="minorHAnsi"/>
-                <w:b/>
-                <w:bCs/>
-                <w:sz w:val="16"/>
-                <w:szCs w:val="16"/>
-                <w:lang w:val="en-US"/>
-              </w:rPr>
-              <w:t xml:space="preserve">nvestigate what the requirements are from Leiden University in consultation with </w:t>
-            </w:r>
-            <w:r>
-              <w:rPr>
-                <w:rFonts w:asciiTheme="minorHAnsi" w:hAnsiTheme="minorHAnsi" w:cstheme="minorHAnsi"/>
-                <w:b/>
-                <w:bCs/>
-                <w:sz w:val="16"/>
-                <w:szCs w:val="16"/>
-                <w:lang w:val="en-US"/>
-              </w:rPr>
-              <w:t>the thesis</w:t>
-            </w:r>
-            <w:r>
-              <w:rPr>
-                <w:rFonts w:asciiTheme="minorHAnsi" w:hAnsiTheme="minorHAnsi" w:cstheme="minorHAnsi"/>
-                <w:b/>
-                <w:bCs/>
-                <w:sz w:val="16"/>
-                <w:szCs w:val="16"/>
-                <w:lang w:val="en-US"/>
-              </w:rPr>
-              <w:t xml:space="preserve"> </w:t>
-            </w:r>
-            <w:r>
-              <w:rPr>
-                <w:rFonts w:asciiTheme="minorHAnsi" w:hAnsiTheme="minorHAnsi" w:cstheme="minorHAnsi"/>
-                <w:b/>
-                <w:bCs/>
-                <w:sz w:val="16"/>
-                <w:szCs w:val="16"/>
-                <w:lang w:val="en-US"/>
-              </w:rPr>
-              <w:t>committee</w:t>
-            </w:r>
-            <w:r>
-              <w:rPr>
-                <w:rFonts w:asciiTheme="minorHAnsi" w:hAnsiTheme="minorHAnsi" w:cstheme="minorHAnsi"/>
-                <w:b/>
-                <w:bCs/>
-                <w:sz w:val="16"/>
-                <w:szCs w:val="16"/>
-                <w:lang w:val="en-US"/>
-              </w:rPr>
-              <w:t xml:space="preserve"> to ensure that all ethical standards, including the most stringent ones from either university, are met throughout the research process.</w:t>
+              <w:t>No personal data is collected. There is no risk of personal data being published</w:t>
+            </w:r>
+            <w:r>
+              <w:rPr>
+                <w:rFonts w:asciiTheme="minorHAnsi" w:hAnsiTheme="minorHAnsi" w:cstheme="minorHAnsi"/>
+                <w:b/>
+                <w:bCs/>
+                <w:sz w:val="16"/>
+                <w:szCs w:val="16"/>
+                <w:lang w:val="en-US"/>
+              </w:rPr>
+              <w:t>.</w:t>
+            </w:r>
+            <w:r>
+              <w:rPr>
+                <w:rFonts w:asciiTheme="minorHAnsi" w:hAnsiTheme="minorHAnsi" w:cstheme="minorHAnsi"/>
+                <w:b/>
+                <w:bCs/>
+                <w:sz w:val="16"/>
+                <w:szCs w:val="16"/>
+                <w:lang w:val="en-US"/>
+              </w:rPr>
+              <w:t xml:space="preserve"> Further</w:t>
+            </w:r>
+            <w:r>
+              <w:rPr>
+                <w:rFonts w:asciiTheme="minorHAnsi" w:hAnsiTheme="minorHAnsi" w:cstheme="minorHAnsi"/>
+                <w:b/>
+                <w:bCs/>
+                <w:sz w:val="16"/>
+                <w:szCs w:val="16"/>
+                <w:lang w:val="en-US"/>
+              </w:rPr>
+              <w:t>more</w:t>
+            </w:r>
+            <w:r>
+              <w:rPr>
+                <w:rFonts w:asciiTheme="minorHAnsi" w:hAnsiTheme="minorHAnsi" w:cstheme="minorHAnsi"/>
+                <w:b/>
+                <w:bCs/>
+                <w:sz w:val="16"/>
+                <w:szCs w:val="16"/>
+                <w:lang w:val="en-US"/>
+              </w:rPr>
+              <w:t xml:space="preserve">, the approval process is similar between </w:t>
+            </w:r>
+            <w:r>
+              <w:rPr>
+                <w:rFonts w:asciiTheme="minorHAnsi" w:hAnsiTheme="minorHAnsi" w:cstheme="minorHAnsi"/>
+                <w:b/>
+                <w:bCs/>
+                <w:sz w:val="16"/>
+                <w:szCs w:val="16"/>
+                <w:lang w:val="en-US"/>
+              </w:rPr>
+              <w:t>L</w:t>
+            </w:r>
+            <w:r>
+              <w:rPr>
+                <w:rFonts w:asciiTheme="minorHAnsi" w:hAnsiTheme="minorHAnsi" w:cstheme="minorHAnsi"/>
+                <w:b/>
+                <w:bCs/>
+                <w:sz w:val="16"/>
+                <w:szCs w:val="16"/>
+                <w:lang w:val="en-US"/>
+              </w:rPr>
+              <w:t xml:space="preserve">eiden </w:t>
+            </w:r>
+            <w:r>
+              <w:rPr>
+                <w:rFonts w:asciiTheme="minorHAnsi" w:hAnsiTheme="minorHAnsi" w:cstheme="minorHAnsi"/>
+                <w:b/>
+                <w:bCs/>
+                <w:sz w:val="16"/>
+                <w:szCs w:val="16"/>
+                <w:lang w:val="en-US"/>
+              </w:rPr>
+              <w:t xml:space="preserve">University </w:t>
+            </w:r>
+            <w:r>
+              <w:rPr>
+                <w:rFonts w:asciiTheme="minorHAnsi" w:hAnsiTheme="minorHAnsi" w:cstheme="minorHAnsi"/>
+                <w:b/>
+                <w:bCs/>
+                <w:sz w:val="16"/>
+                <w:szCs w:val="16"/>
+                <w:lang w:val="en-US"/>
+              </w:rPr>
+              <w:t xml:space="preserve">and </w:t>
+            </w:r>
+            <w:r>
+              <w:rPr>
+                <w:rFonts w:asciiTheme="minorHAnsi" w:hAnsiTheme="minorHAnsi" w:cstheme="minorHAnsi"/>
+                <w:b/>
+                <w:bCs/>
+                <w:sz w:val="16"/>
+                <w:szCs w:val="16"/>
+                <w:lang w:val="en-US"/>
+              </w:rPr>
+              <w:t>TU Delft</w:t>
+            </w:r>
+            <w:r>
+              <w:rPr>
+                <w:rFonts w:asciiTheme="minorHAnsi" w:hAnsiTheme="minorHAnsi" w:cstheme="minorHAnsi"/>
+                <w:b/>
+                <w:bCs/>
+                <w:sz w:val="16"/>
+                <w:szCs w:val="16"/>
+                <w:lang w:val="en-US"/>
+              </w:rPr>
+              <w:t>.</w:t>
             </w:r>
           </w:p>
           <w:p>
@@ -4511,62 +4896,18 @@
                 <w:szCs w:val="16"/>
                 <w:lang w:val="en-US"/>
               </w:rPr>
-              <w:t>We will d</w:t>
-            </w:r>
-            <w:r>
-              <w:rPr>
-                <w:rFonts w:asciiTheme="minorHAnsi" w:hAnsiTheme="minorHAnsi" w:cstheme="minorHAnsi"/>
-                <w:b/>
-                <w:bCs/>
-                <w:sz w:val="16"/>
-                <w:szCs w:val="16"/>
-                <w:lang w:val="en-US"/>
-              </w:rPr>
-              <w:t xml:space="preserve">evelop a data management plan that </w:t>
-            </w:r>
-            <w:r>
-              <w:rPr>
-                <w:rFonts w:asciiTheme="minorHAnsi" w:hAnsiTheme="minorHAnsi" w:cstheme="minorHAnsi"/>
-                <w:b/>
-                <w:bCs/>
-                <w:sz w:val="16"/>
-                <w:szCs w:val="16"/>
-                <w:lang w:val="en-US"/>
-              </w:rPr>
-              <w:t xml:space="preserve">describes a precise plan on how personal data (if any) will be collected, anonymized, </w:t>
-            </w:r>
-            <w:r>
-              <w:rPr>
-                <w:rFonts w:asciiTheme="minorHAnsi" w:hAnsiTheme="minorHAnsi" w:cstheme="minorHAnsi"/>
-                <w:b/>
-                <w:bCs/>
-                <w:sz w:val="16"/>
-                <w:szCs w:val="16"/>
-                <w:lang w:val="en-US"/>
-              </w:rPr>
-              <w:t>pseudonymize</w:t>
-            </w:r>
-            <w:r>
-              <w:rPr>
-                <w:rFonts w:asciiTheme="minorHAnsi" w:hAnsiTheme="minorHAnsi" w:cstheme="minorHAnsi"/>
-                <w:b/>
-                <w:bCs/>
-                <w:sz w:val="16"/>
-                <w:szCs w:val="16"/>
-                <w:lang w:val="en-US"/>
-              </w:rPr>
-              <w:t>d, stored and transferred</w:t>
-            </w:r>
-            <w:r>
-              <w:rPr>
-                <w:rFonts w:asciiTheme="minorHAnsi" w:hAnsiTheme="minorHAnsi" w:cstheme="minorHAnsi"/>
-                <w:b/>
-                <w:bCs/>
-                <w:sz w:val="16"/>
-                <w:szCs w:val="16"/>
-                <w:lang w:val="en-US"/>
-              </w:rPr>
-              <w:t xml:space="preserve">. Additionally, </w:t>
+              <w:t xml:space="preserve">No personal data is collected. </w:t>
+            </w:r>
+            <w:r>
+              <w:rPr>
+                <w:rFonts w:asciiTheme="minorHAnsi" w:hAnsiTheme="minorHAnsi" w:cstheme="minorHAnsi"/>
+                <w:b/>
+                <w:bCs/>
+                <w:sz w:val="16"/>
+                <w:szCs w:val="16"/>
+                <w:lang w:val="en-US"/>
+              </w:rPr>
+              <w:t xml:space="preserve">Additionally, </w:t>
             </w:r>
             <w:r>
               <w:rPr>
@@ -4616,85 +4957,7 @@
                 <w:szCs w:val="16"/>
                 <w:lang w:val="en-US"/>
               </w:rPr>
-              <w:t>A</w:t>
-            </w:r>
-            <w:r>
-              <w:rPr>
-                <w:rFonts w:asciiTheme="minorHAnsi" w:hAnsiTheme="minorHAnsi" w:cstheme="minorHAnsi"/>
-                <w:b/>
-                <w:bCs/>
-                <w:sz w:val="16"/>
-                <w:szCs w:val="16"/>
-                <w:lang w:val="en-US"/>
-              </w:rPr>
-              <w:t xml:space="preserve"> collaborative agreement</w:t>
-            </w:r>
-            <w:r>
-              <w:rPr>
-                <w:rFonts w:asciiTheme="minorHAnsi" w:hAnsiTheme="minorHAnsi" w:cstheme="minorHAnsi"/>
-                <w:b/>
-                <w:bCs/>
-                <w:sz w:val="16"/>
-                <w:szCs w:val="16"/>
-                <w:lang w:val="en-US"/>
-              </w:rPr>
-              <w:t xml:space="preserve"> </w:t>
-            </w:r>
-            <w:r>
-              <w:rPr>
-                <w:rFonts w:asciiTheme="minorHAnsi" w:hAnsiTheme="minorHAnsi" w:cstheme="minorHAnsi"/>
-                <w:b/>
-                <w:bCs/>
-                <w:sz w:val="16"/>
-                <w:szCs w:val="16"/>
-                <w:lang w:val="en-US"/>
-              </w:rPr>
-              <w:t xml:space="preserve">will be drafted </w:t>
-            </w:r>
-            <w:r>
-              <w:rPr>
-                <w:rFonts w:asciiTheme="minorHAnsi" w:hAnsiTheme="minorHAnsi" w:cstheme="minorHAnsi"/>
-                <w:b/>
-                <w:bCs/>
-                <w:sz w:val="16"/>
-                <w:szCs w:val="16"/>
-                <w:lang w:val="en-US"/>
-              </w:rPr>
-              <w:t xml:space="preserve">that clearly outlines policies on intellectual property, </w:t>
-            </w:r>
-            <w:r>
-              <w:rPr>
-                <w:rFonts w:asciiTheme="minorHAnsi" w:hAnsiTheme="minorHAnsi" w:cstheme="minorHAnsi"/>
-                <w:b/>
-                <w:bCs/>
-                <w:sz w:val="16"/>
-                <w:szCs w:val="16"/>
-                <w:lang w:val="en-US"/>
-              </w:rPr>
-              <w:lastRenderedPageBreak/>
-              <w:t xml:space="preserve">authorship, and the distribution of research findings. This agreement should be negotiated and signed by all parties </w:t>
-            </w:r>
-            <w:r>
-              <w:rPr>
-                <w:rFonts w:asciiTheme="minorHAnsi" w:hAnsiTheme="minorHAnsi" w:cstheme="minorHAnsi"/>
-                <w:b/>
-                <w:bCs/>
-                <w:sz w:val="16"/>
-                <w:szCs w:val="16"/>
-                <w:lang w:val="en-US"/>
-              </w:rPr>
-              <w:t xml:space="preserve">from TU Delft and Leiden University </w:t>
-            </w:r>
-            <w:r>
-              <w:rPr>
-                <w:rFonts w:asciiTheme="minorHAnsi" w:hAnsiTheme="minorHAnsi" w:cstheme="minorHAnsi"/>
-                <w:b/>
-                <w:bCs/>
-                <w:sz w:val="16"/>
-                <w:szCs w:val="16"/>
-                <w:lang w:val="en-US"/>
-              </w:rPr>
-              <w:t>before the research begins</w:t>
+              <w:t>Intellectual property is shared between TU Delft and Leiden</w:t>
             </w:r>
           </w:p>
           <w:p>
@@ -4783,18 +5046,30 @@
                 <w:szCs w:val="16"/>
                 <w:lang w:val="en-US"/>
               </w:rPr>
-              <w:t>We will establish</w:t>
-            </w:r>
-            <w:r>
-              <w:rPr>
-                <w:rFonts w:asciiTheme="minorHAnsi" w:hAnsiTheme="minorHAnsi" w:cstheme="minorHAnsi"/>
-                <w:b/>
-                <w:bCs/>
-                <w:sz w:val="16"/>
-                <w:szCs w:val="16"/>
-                <w:lang w:val="en-US"/>
-              </w:rPr>
-              <w:t xml:space="preserve"> a clear financial agreement outlining the distribution of funds, resources, and any other contributions. </w:t>
+              <w:t xml:space="preserve">We agree that there is no financial burden across the two universities, there is no money </w:t>
+            </w:r>
+            <w:r>
+              <w:rPr>
+                <w:rFonts w:asciiTheme="minorHAnsi" w:hAnsiTheme="minorHAnsi" w:cstheme="minorHAnsi"/>
+                <w:b/>
+                <w:bCs/>
+                <w:sz w:val="16"/>
+                <w:szCs w:val="16"/>
+                <w:lang w:val="en-US"/>
+              </w:rPr>
+              <w:lastRenderedPageBreak/>
+              <w:t>involved in the supervision of the master project</w:t>
+            </w:r>
+            <w:r>
+              <w:rPr>
+                <w:rFonts w:asciiTheme="minorHAnsi" w:hAnsiTheme="minorHAnsi" w:cstheme="minorHAnsi"/>
+                <w:b/>
+                <w:bCs/>
+                <w:sz w:val="16"/>
+                <w:szCs w:val="16"/>
+                <w:lang w:val="en-US"/>
+              </w:rPr>
+              <w:t xml:space="preserve">. </w:t>
             </w:r>
           </w:p>
         </w:tc>
@@ -4811,6 +5086,34 @@
                 <w:lang w:val="en-US"/>
               </w:rPr>
             </w:pPr>
+            <w:r>
+              <w:rPr>
+                <w:rFonts w:asciiTheme="minorHAnsi" w:hAnsiTheme="minorHAnsi" w:cstheme="minorHAnsi"/>
+                <w:sz w:val="16"/>
+                <w:szCs w:val="16"/>
+                <w:lang w:val="en-US"/>
+              </w:rPr>
+              <w:lastRenderedPageBreak/>
+              <w:t>V</w:t>
+            </w:r>
+            <w:r>
+              <w:rPr>
+                <w:rFonts w:asciiTheme="minorHAnsi" w:hAnsiTheme="minorHAnsi" w:cstheme="minorHAnsi"/>
+                <w:sz w:val="16"/>
+                <w:szCs w:val="16"/>
+                <w:lang w:val="en-US"/>
+              </w:rPr>
+              <w:t>I</w:t>
+            </w:r>
+            <w:r>
+              <w:rPr>
+                <w:rFonts w:asciiTheme="minorHAnsi" w:hAnsiTheme="minorHAnsi" w:cstheme="minorHAnsi"/>
+                <w:sz w:val="16"/>
+                <w:szCs w:val="16"/>
+                <w:lang w:val="en-US"/>
+              </w:rPr>
+              <w:t>.33</w:t>
+            </w:r>
           </w:p>
         </w:tc>
         <w:tc>
@@ -4823,9 +5126,27 @@
                 <w:rFonts w:asciiTheme="minorHAnsi" w:hAnsiTheme="minorHAnsi" w:cstheme="minorHAnsi"/>
                 <w:sz w:val="16"/>
                 <w:szCs w:val="16"/>
-                <w:lang w:val="en-US"/>
-              </w:rPr>
-            </w:pPr>
+                <w:lang w:val="es-MX"/>
+              </w:rPr>
+            </w:pPr>
+            <w:r>
+              <w:rPr>
+                <w:rFonts w:asciiTheme="minorHAnsi" w:hAnsiTheme="minorHAnsi" w:cstheme="minorHAnsi"/>
+                <w:sz w:val="16"/>
+                <w:szCs w:val="16"/>
+                <w:lang w:val="es-MX"/>
+              </w:rPr>
+              <w:t>OS, ICF Q6, Q7, Q8, Q9, Q10</w:t>
+            </w:r>
+            <w:r>
+              <w:rPr>
+                <w:rFonts w:asciiTheme="minorHAnsi" w:hAnsiTheme="minorHAnsi" w:cstheme="minorHAnsi"/>
+                <w:sz w:val="16"/>
+                <w:szCs w:val="16"/>
+                <w:lang w:val="es-MX"/>
+              </w:rPr>
+              <w:t>, Q10</w:t>
+            </w:r>
           </w:p>
         </w:tc>
       </w:tr>
@@ -4855,7 +5176,27 @@
                 <w:sz w:val="16"/>
                 <w:szCs w:val="16"/>
               </w:rPr>
-              <w:t xml:space="preserve">2. Is this research dependent on a Data Transfer or Processing Agreement with a collaborating partner or third party supplier? </w:t>
+              <w:t xml:space="preserve">2. Is this research dependent on a Data Transfer or Processing Agreement with a collaborating partner or </w:t>
+            </w:r>
+            <w:proofErr w:type="gramStart"/>
+            <w:r>
+              <w:rPr>
+                <w:rFonts w:asciiTheme="minorHAnsi" w:hAnsiTheme="minorHAnsi" w:cstheme="minorHAnsi"/>
+                <w:color w:val="000000"/>
+                <w:sz w:val="16"/>
+                <w:szCs w:val="16"/>
+              </w:rPr>
+              <w:t>third party</w:t>
+            </w:r>
+            <w:proofErr w:type="gramEnd"/>
+            <w:r>
+              <w:rPr>
+                <w:rFonts w:asciiTheme="minorHAnsi" w:hAnsiTheme="minorHAnsi" w:cstheme="minorHAnsi"/>
+                <w:color w:val="000000"/>
+                <w:sz w:val="16"/>
+                <w:szCs w:val="16"/>
+              </w:rPr>
+              <w:t xml:space="preserve"> supplier? </w:t>
             </w:r>
           </w:p>
           <w:p>
@@ -6599,7 +6940,6 @@
                 <w:szCs w:val="16"/>
                 <w:lang w:val="en-US"/>
               </w:rPr>
-              <w:lastRenderedPageBreak/>
               <w:t>9</w:t>
             </w:r>
             <w:r>
@@ -6671,6 +7011,7 @@
                 <w:sz w:val="16"/>
                 <w:szCs w:val="16"/>
               </w:rPr>
+              <w:lastRenderedPageBreak/>
               <w:t>It is essential that you safeguard against possible adverse conseq</w:t>
             </w:r>
             <w:r>
@@ -7777,7 +8118,25 @@
                 <w:sz w:val="16"/>
                 <w:szCs w:val="16"/>
               </w:rPr>
-              <w:t>and/or involve a third party data-gathering service, such as a survey platform?</w:t>
+              <w:t xml:space="preserve">and/or involve a </w:t>
+            </w:r>
+            <w:proofErr w:type="gramStart"/>
+            <w:r>
+              <w:rPr>
+                <w:rFonts w:ascii="Calibri" w:eastAsia="Calibri" w:hAnsi="Calibri" w:cs="Calibri"/>
+                <w:sz w:val="16"/>
+                <w:szCs w:val="16"/>
+              </w:rPr>
+              <w:t>third party</w:t>
+            </w:r>
+            <w:proofErr w:type="gramEnd"/>
+            <w:r>
+              <w:rPr>
+                <w:rFonts w:ascii="Calibri" w:eastAsia="Calibri" w:hAnsi="Calibri" w:cs="Calibri"/>
+                <w:sz w:val="16"/>
+                <w:szCs w:val="16"/>
+              </w:rPr>
+              <w:t xml:space="preserve"> data-gathering service, such as a survey platform?</w:t>
             </w:r>
           </w:p>
         </w:tc>
@@ -7933,7 +8292,31 @@
                 <w:szCs w:val="16"/>
                 <w:lang w:val="en-US"/>
               </w:rPr>
-              <w:t>Data collected via MTurk can vary in quality, with issues like rushed responses or participants not taking the study seriously, affecting the reliability of your results.</w:t>
+              <w:t xml:space="preserve">Data collected via </w:t>
+            </w:r>
+            <w:proofErr w:type="spellStart"/>
+            <w:r>
+              <w:rPr>
+                <w:rFonts w:asciiTheme="minorHAnsi" w:hAnsiTheme="minorHAnsi" w:cstheme="minorHAnsi"/>
+                <w:b/>
+                <w:bCs/>
+                <w:sz w:val="16"/>
+                <w:szCs w:val="16"/>
+                <w:lang w:val="en-US"/>
+              </w:rPr>
+              <w:t>MTurk</w:t>
+            </w:r>
+            <w:proofErr w:type="spellEnd"/>
+            <w:r>
+              <w:rPr>
+                <w:rFonts w:asciiTheme="minorHAnsi" w:hAnsiTheme="minorHAnsi" w:cstheme="minorHAnsi"/>
+                <w:b/>
+                <w:bCs/>
+                <w:sz w:val="16"/>
+                <w:szCs w:val="16"/>
+                <w:lang w:val="en-US"/>
+              </w:rPr>
+              <w:t xml:space="preserve"> can vary in quality, with issues like rushed responses or participants not taking the study seriously, affecting the reliability of your results.</w:t>
             </w:r>
           </w:p>
           <w:p>
@@ -7989,7 +8372,31 @@
                 <w:szCs w:val="16"/>
                 <w:lang w:val="en-US"/>
               </w:rPr>
-              <w:t>Ensuring that participants recruited through MTurk fully understand the study and provide informed consent can be challenging, especially when not interacting face-to-face.</w:t>
+              <w:t xml:space="preserve">Ensuring that participants recruited through </w:t>
+            </w:r>
+            <w:proofErr w:type="spellStart"/>
+            <w:r>
+              <w:rPr>
+                <w:rFonts w:asciiTheme="minorHAnsi" w:hAnsiTheme="minorHAnsi" w:cstheme="minorHAnsi"/>
+                <w:b/>
+                <w:bCs/>
+                <w:sz w:val="16"/>
+                <w:szCs w:val="16"/>
+                <w:lang w:val="en-US"/>
+              </w:rPr>
+              <w:t>MTurk</w:t>
+            </w:r>
+            <w:proofErr w:type="spellEnd"/>
+            <w:r>
+              <w:rPr>
+                <w:rFonts w:asciiTheme="minorHAnsi" w:hAnsiTheme="minorHAnsi" w:cstheme="minorHAnsi"/>
+                <w:b/>
+                <w:bCs/>
+                <w:sz w:val="16"/>
+                <w:szCs w:val="16"/>
+                <w:lang w:val="en-US"/>
+              </w:rPr>
+              <w:t xml:space="preserve"> fully understand the study and provide informed consent can be challenging, especially when not interacting face-to-face.</w:t>
             </w:r>
           </w:p>
           <w:p>
@@ -8017,30 +8424,41 @@
                 <w:szCs w:val="16"/>
                 <w:lang w:val="en-US"/>
               </w:rPr>
+              <w:t xml:space="preserve">Relying on third-party platforms for critical aspects of your research makes </w:t>
+            </w:r>
+            <w:r>
+              <w:rPr>
+                <w:rFonts w:asciiTheme="minorHAnsi" w:hAnsiTheme="minorHAnsi" w:cstheme="minorHAnsi"/>
+                <w:b/>
+                <w:bCs/>
+                <w:sz w:val="16"/>
+                <w:szCs w:val="16"/>
+                <w:lang w:val="en-US"/>
+              </w:rPr>
+              <w:t>the</w:t>
+            </w:r>
+            <w:r>
+              <w:rPr>
+                <w:rFonts w:asciiTheme="minorHAnsi" w:hAnsiTheme="minorHAnsi" w:cstheme="minorHAnsi"/>
+                <w:b/>
+                <w:bCs/>
+                <w:sz w:val="16"/>
+                <w:szCs w:val="16"/>
+                <w:lang w:val="en-US"/>
+              </w:rPr>
+              <w:t xml:space="preserve"> study </w:t>
+            </w:r>
+            <w:r>
+              <w:rPr>
+                <w:rFonts w:asciiTheme="minorHAnsi" w:hAnsiTheme="minorHAnsi" w:cstheme="minorHAnsi"/>
+                <w:b/>
+                <w:bCs/>
+                <w:sz w:val="16"/>
+                <w:szCs w:val="16"/>
+                <w:lang w:val="en-US"/>
+              </w:rPr>
               <w:lastRenderedPageBreak/>
-              <w:t xml:space="preserve">Relying on third-party platforms for critical aspects of your research makes </w:t>
-            </w:r>
-            <w:r>
-              <w:rPr>
-                <w:rFonts w:asciiTheme="minorHAnsi" w:hAnsiTheme="minorHAnsi" w:cstheme="minorHAnsi"/>
-                <w:b/>
-                <w:bCs/>
-                <w:sz w:val="16"/>
-                <w:szCs w:val="16"/>
-                <w:lang w:val="en-US"/>
-              </w:rPr>
-              <w:t>the</w:t>
-            </w:r>
-            <w:r>
-              <w:rPr>
-                <w:rFonts w:asciiTheme="minorHAnsi" w:hAnsiTheme="minorHAnsi" w:cstheme="minorHAnsi"/>
-                <w:b/>
-                <w:bCs/>
-                <w:sz w:val="16"/>
-                <w:szCs w:val="16"/>
-                <w:lang w:val="en-US"/>
-              </w:rPr>
-              <w:t xml:space="preserve"> study vulnerable to changes in their policies, outages, or discontinuation of service.</w:t>
+              <w:t>vulnerable to changes in their policies, outages, or discontinuation of service.</w:t>
             </w:r>
           </w:p>
         </w:tc>
@@ -8098,7 +8516,31 @@
                 <w:szCs w:val="16"/>
                 <w:lang w:val="en-US"/>
               </w:rPr>
-              <w:t xml:space="preserve"> (MTurk) </w:t>
+              <w:t xml:space="preserve"> (</w:t>
+            </w:r>
+            <w:proofErr w:type="spellStart"/>
+            <w:r>
+              <w:rPr>
+                <w:rFonts w:asciiTheme="minorHAnsi" w:hAnsiTheme="minorHAnsi" w:cstheme="minorHAnsi"/>
+                <w:b/>
+                <w:bCs/>
+                <w:sz w:val="16"/>
+                <w:szCs w:val="16"/>
+                <w:lang w:val="en-US"/>
+              </w:rPr>
+              <w:t>MTurk</w:t>
+            </w:r>
+            <w:proofErr w:type="spellEnd"/>
+            <w:r>
+              <w:rPr>
+                <w:rFonts w:asciiTheme="minorHAnsi" w:hAnsiTheme="minorHAnsi" w:cstheme="minorHAnsi"/>
+                <w:b/>
+                <w:bCs/>
+                <w:sz w:val="16"/>
+                <w:szCs w:val="16"/>
+                <w:lang w:val="en-US"/>
+              </w:rPr>
+              <w:t xml:space="preserve">) </w:t>
             </w:r>
             <w:r>
               <w:rPr>
@@ -8120,7 +8562,31 @@
                 <w:szCs w:val="16"/>
                 <w:lang w:val="en-US"/>
               </w:rPr>
-              <w:t xml:space="preserve"> (called MTurk Masters)</w:t>
+              <w:t xml:space="preserve"> (called </w:t>
+            </w:r>
+            <w:proofErr w:type="spellStart"/>
+            <w:r>
+              <w:rPr>
+                <w:rFonts w:asciiTheme="minorHAnsi" w:hAnsiTheme="minorHAnsi" w:cstheme="minorHAnsi"/>
+                <w:b/>
+                <w:bCs/>
+                <w:sz w:val="16"/>
+                <w:szCs w:val="16"/>
+                <w:lang w:val="en-US"/>
+              </w:rPr>
+              <w:t>MTurk</w:t>
+            </w:r>
+            <w:proofErr w:type="spellEnd"/>
+            <w:r>
+              <w:rPr>
+                <w:rFonts w:asciiTheme="minorHAnsi" w:hAnsiTheme="minorHAnsi" w:cstheme="minorHAnsi"/>
+                <w:b/>
+                <w:bCs/>
+                <w:sz w:val="16"/>
+                <w:szCs w:val="16"/>
+                <w:lang w:val="en-US"/>
+              </w:rPr>
+              <w:t xml:space="preserve"> Masters)</w:t>
             </w:r>
             <w:r>
               <w:rPr>
@@ -8181,8 +8647,21 @@
                 <w:szCs w:val="16"/>
                 <w:lang w:val="en-US"/>
               </w:rPr>
-              <w:t xml:space="preserve"> MTurk</w:t>
-            </w:r>
+              <w:t xml:space="preserve"> </w:t>
+            </w:r>
+            <w:proofErr w:type="spellStart"/>
+            <w:r>
+              <w:rPr>
+                <w:rFonts w:asciiTheme="minorHAnsi" w:hAnsiTheme="minorHAnsi" w:cstheme="minorHAnsi"/>
+                <w:b/>
+                <w:bCs/>
+                <w:sz w:val="16"/>
+                <w:szCs w:val="16"/>
+                <w:lang w:val="en-US"/>
+              </w:rPr>
+              <w:t>MTurk</w:t>
+            </w:r>
+            <w:proofErr w:type="spellEnd"/>
             <w:r>
               <w:rPr>
                 <w:rFonts w:asciiTheme="minorHAnsi" w:hAnsiTheme="minorHAnsi" w:cstheme="minorHAnsi"/>
@@ -8297,8 +8776,21 @@
                 <w:szCs w:val="16"/>
                 <w:lang w:val="en-US"/>
               </w:rPr>
-              <w:t>and offers adequate data encryption and anonymization capabilites</w:t>
-            </w:r>
+              <w:t xml:space="preserve">and offers adequate data encryption and anonymization </w:t>
+            </w:r>
+            <w:proofErr w:type="spellStart"/>
+            <w:r>
+              <w:rPr>
+                <w:rFonts w:asciiTheme="minorHAnsi" w:hAnsiTheme="minorHAnsi" w:cstheme="minorHAnsi"/>
+                <w:b/>
+                <w:bCs/>
+                <w:sz w:val="16"/>
+                <w:szCs w:val="16"/>
+                <w:lang w:val="en-US"/>
+              </w:rPr>
+              <w:t>capabilites</w:t>
+            </w:r>
+            <w:proofErr w:type="spellEnd"/>
             <w:r>
               <w:rPr>
                 <w:rFonts w:asciiTheme="minorHAnsi" w:hAnsiTheme="minorHAnsi" w:cstheme="minorHAnsi"/>
@@ -8402,62 +8894,62 @@
                 <w:szCs w:val="16"/>
                 <w:lang w:val="en-US"/>
               </w:rPr>
+              <w:t>A</w:t>
+            </w:r>
+            <w:r>
+              <w:rPr>
+                <w:rFonts w:asciiTheme="minorHAnsi" w:hAnsiTheme="minorHAnsi" w:cstheme="minorHAnsi"/>
+                <w:b/>
+                <w:bCs/>
+                <w:sz w:val="16"/>
+                <w:szCs w:val="16"/>
+                <w:lang w:val="en-US"/>
+              </w:rPr>
+              <w:t xml:space="preserve"> clear and concise informed consent form </w:t>
+            </w:r>
+            <w:r>
+              <w:rPr>
+                <w:rFonts w:asciiTheme="minorHAnsi" w:hAnsiTheme="minorHAnsi" w:cstheme="minorHAnsi"/>
+                <w:b/>
+                <w:bCs/>
+                <w:sz w:val="16"/>
+                <w:szCs w:val="16"/>
+                <w:lang w:val="en-US"/>
+              </w:rPr>
+              <w:t xml:space="preserve">is included </w:t>
+            </w:r>
+            <w:r>
+              <w:rPr>
+                <w:rFonts w:asciiTheme="minorHAnsi" w:hAnsiTheme="minorHAnsi" w:cstheme="minorHAnsi"/>
+                <w:b/>
+                <w:bCs/>
+                <w:sz w:val="16"/>
+                <w:szCs w:val="16"/>
+                <w:lang w:val="en-US"/>
+              </w:rPr>
+              <w:t>that participants must agree to before participating in the study. This form include</w:t>
+            </w:r>
+            <w:r>
+              <w:rPr>
+                <w:rFonts w:asciiTheme="minorHAnsi" w:hAnsiTheme="minorHAnsi" w:cstheme="minorHAnsi"/>
+                <w:b/>
+                <w:bCs/>
+                <w:sz w:val="16"/>
+                <w:szCs w:val="16"/>
+                <w:lang w:val="en-US"/>
+              </w:rPr>
+              <w:t xml:space="preserve">s </w:t>
+            </w:r>
+            <w:r>
+              <w:rPr>
+                <w:rFonts w:asciiTheme="minorHAnsi" w:hAnsiTheme="minorHAnsi" w:cstheme="minorHAnsi"/>
+                <w:b/>
+                <w:bCs/>
+                <w:sz w:val="16"/>
+                <w:szCs w:val="16"/>
+                <w:lang w:val="en-US"/>
+              </w:rPr>
               <w:lastRenderedPageBreak/>
-              <w:t>A</w:t>
-            </w:r>
-            <w:r>
-              <w:rPr>
-                <w:rFonts w:asciiTheme="minorHAnsi" w:hAnsiTheme="minorHAnsi" w:cstheme="minorHAnsi"/>
-                <w:b/>
-                <w:bCs/>
-                <w:sz w:val="16"/>
-                <w:szCs w:val="16"/>
-                <w:lang w:val="en-US"/>
-              </w:rPr>
-              <w:t xml:space="preserve"> clear and concise informed consent form </w:t>
-            </w:r>
-            <w:r>
-              <w:rPr>
-                <w:rFonts w:asciiTheme="minorHAnsi" w:hAnsiTheme="minorHAnsi" w:cstheme="minorHAnsi"/>
-                <w:b/>
-                <w:bCs/>
-                <w:sz w:val="16"/>
-                <w:szCs w:val="16"/>
-                <w:lang w:val="en-US"/>
-              </w:rPr>
-              <w:t xml:space="preserve">is included </w:t>
-            </w:r>
-            <w:r>
-              <w:rPr>
-                <w:rFonts w:asciiTheme="minorHAnsi" w:hAnsiTheme="minorHAnsi" w:cstheme="minorHAnsi"/>
-                <w:b/>
-                <w:bCs/>
-                <w:sz w:val="16"/>
-                <w:szCs w:val="16"/>
-                <w:lang w:val="en-US"/>
-              </w:rPr>
-              <w:t>that participants must agree to before participating in the study. This form include</w:t>
-            </w:r>
-            <w:r>
-              <w:rPr>
-                <w:rFonts w:asciiTheme="minorHAnsi" w:hAnsiTheme="minorHAnsi" w:cstheme="minorHAnsi"/>
-                <w:b/>
-                <w:bCs/>
-                <w:sz w:val="16"/>
-                <w:szCs w:val="16"/>
-                <w:lang w:val="en-US"/>
-              </w:rPr>
-              <w:t xml:space="preserve">s </w:t>
-            </w:r>
-            <w:r>
-              <w:rPr>
-                <w:rFonts w:asciiTheme="minorHAnsi" w:hAnsiTheme="minorHAnsi" w:cstheme="minorHAnsi"/>
-                <w:b/>
-                <w:bCs/>
-                <w:sz w:val="16"/>
-                <w:szCs w:val="16"/>
-                <w:lang w:val="en-US"/>
-              </w:rPr>
               <w:t>details about the study's purpose, procedures, risks, benefits, confidentiality measures, compensation, and contact information for questions. Use comprehension checks to ensure participants understand the consent information.</w:t>
             </w:r>
           </w:p>
@@ -8592,9 +9084,27 @@
                 <w:rFonts w:asciiTheme="minorHAnsi" w:hAnsiTheme="minorHAnsi" w:cstheme="minorHAnsi"/>
                 <w:sz w:val="16"/>
                 <w:szCs w:val="16"/>
-                <w:lang w:val="en-US"/>
-              </w:rPr>
-            </w:pPr>
+                <w:lang w:val="es-MX"/>
+              </w:rPr>
+            </w:pPr>
+            <w:r>
+              <w:rPr>
+                <w:rFonts w:asciiTheme="minorHAnsi" w:hAnsiTheme="minorHAnsi" w:cstheme="minorHAnsi"/>
+                <w:sz w:val="16"/>
+                <w:szCs w:val="16"/>
+                <w:lang w:val="es-MX"/>
+              </w:rPr>
+              <w:t>OS, ICF Q6, Q7, Q8, Q9, Q10</w:t>
+            </w:r>
+            <w:r>
+              <w:rPr>
+                <w:rFonts w:asciiTheme="minorHAnsi" w:hAnsiTheme="minorHAnsi" w:cstheme="minorHAnsi"/>
+                <w:sz w:val="16"/>
+                <w:szCs w:val="16"/>
+                <w:lang w:val="es-MX"/>
+              </w:rPr>
+              <w:t>, Q10</w:t>
+            </w:r>
           </w:p>
         </w:tc>
       </w:tr>
@@ -9246,19 +9756,7 @@
                 <w:szCs w:val="16"/>
                 <w:lang w:val="en-US"/>
               </w:rPr>
-              <w:t xml:space="preserve"> result in </w:t>
-            </w:r>
-            <w:r>
-              <w:rPr>
-                <w:rFonts w:asciiTheme="minorHAnsi" w:hAnsiTheme="minorHAnsi" w:cstheme="minorHAnsi"/>
-                <w:b/>
-                <w:bCs/>
-                <w:sz w:val="16"/>
-                <w:szCs w:val="16"/>
-                <w:lang w:val="en-US"/>
-              </w:rPr>
-              <w:lastRenderedPageBreak/>
-              <w:t>disqualification from the study and forfeiture of compensation.</w:t>
+              <w:t xml:space="preserve"> result in disqualification from the study and forfeiture of compensation.</w:t>
             </w:r>
           </w:p>
           <w:p>
@@ -9286,6 +9784,7 @@
                 <w:szCs w:val="16"/>
                 <w:lang w:val="en-US"/>
               </w:rPr>
+              <w:lastRenderedPageBreak/>
               <w:t>We will assess</w:t>
             </w:r>
             <w:r>
@@ -9457,7 +9956,31 @@
                 <w:szCs w:val="16"/>
                 <w:lang w:val="en-US"/>
               </w:rPr>
-              <w:t xml:space="preserve"> MTurk’s native</w:t>
+              <w:t xml:space="preserve"> </w:t>
+            </w:r>
+            <w:proofErr w:type="spellStart"/>
+            <w:r>
+              <w:rPr>
+                <w:rFonts w:asciiTheme="minorHAnsi" w:hAnsiTheme="minorHAnsi" w:cstheme="minorHAnsi"/>
+                <w:b/>
+                <w:bCs/>
+                <w:sz w:val="16"/>
+                <w:szCs w:val="16"/>
+                <w:lang w:val="en-US"/>
+              </w:rPr>
+              <w:t>MTurk’s</w:t>
+            </w:r>
+            <w:proofErr w:type="spellEnd"/>
+            <w:r>
+              <w:rPr>
+                <w:rFonts w:asciiTheme="minorHAnsi" w:hAnsiTheme="minorHAnsi" w:cstheme="minorHAnsi"/>
+                <w:b/>
+                <w:bCs/>
+                <w:sz w:val="16"/>
+                <w:szCs w:val="16"/>
+                <w:lang w:val="en-US"/>
+              </w:rPr>
+              <w:t xml:space="preserve"> native</w:t>
             </w:r>
             <w:r>
               <w:rPr>
@@ -9558,16 +10081,29 @@
               </w:rPr>
               <w:t xml:space="preserve">use </w:t>
             </w:r>
-            <w:r>
-              <w:rPr>
-                <w:rFonts w:asciiTheme="minorHAnsi" w:hAnsiTheme="minorHAnsi" w:cstheme="minorHAnsi"/>
-                <w:b/>
-                <w:bCs/>
-                <w:sz w:val="16"/>
-                <w:szCs w:val="16"/>
-                <w:lang w:val="en-US"/>
-              </w:rPr>
-              <w:t>MTurk’s screening to select</w:t>
+            <w:proofErr w:type="spellStart"/>
+            <w:r>
+              <w:rPr>
+                <w:rFonts w:asciiTheme="minorHAnsi" w:hAnsiTheme="minorHAnsi" w:cstheme="minorHAnsi"/>
+                <w:b/>
+                <w:bCs/>
+                <w:sz w:val="16"/>
+                <w:szCs w:val="16"/>
+                <w:lang w:val="en-US"/>
+              </w:rPr>
+              <w:t>MTurk’s</w:t>
+            </w:r>
+            <w:proofErr w:type="spellEnd"/>
+            <w:r>
+              <w:rPr>
+                <w:rFonts w:asciiTheme="minorHAnsi" w:hAnsiTheme="minorHAnsi" w:cstheme="minorHAnsi"/>
+                <w:b/>
+                <w:bCs/>
+                <w:sz w:val="16"/>
+                <w:szCs w:val="16"/>
+                <w:lang w:val="en-US"/>
+              </w:rPr>
+              <w:t xml:space="preserve"> screening to select</w:t>
             </w:r>
             <w:r>
               <w:rPr>
@@ -10629,7 +11165,6 @@
                 <w:sz w:val="16"/>
                 <w:szCs w:val="16"/>
               </w:rPr>
-              <w:lastRenderedPageBreak/>
               <w:t>19</w:t>
             </w:r>
             <w:r>
@@ -10856,6 +11391,7 @@
                 <w:szCs w:val="16"/>
                 <w:lang w:val="en-US"/>
               </w:rPr>
+              <w:lastRenderedPageBreak/>
               <w:t>20</w:t>
             </w:r>
             <w:r>
@@ -12750,7 +13286,6 @@
                 <w:sz w:val="16"/>
                 <w:szCs w:val="16"/>
               </w:rPr>
-              <w:lastRenderedPageBreak/>
               <w:t>Was it inspected by a safety expert at TU Delft?</w:t>
             </w:r>
           </w:p>
@@ -13103,7 +13638,27 @@
                 <w:sz w:val="16"/>
                 <w:szCs w:val="16"/>
               </w:rPr>
-              <w:t>. Will your research involve face-to-face encounters with your participants and if so how will you assess and address Covid considerations?</w:t>
+              <w:t xml:space="preserve">. Will your research involve face-to-face encounters with your participants and if </w:t>
+            </w:r>
+            <w:proofErr w:type="gramStart"/>
+            <w:r>
+              <w:rPr>
+                <w:rFonts w:asciiTheme="minorHAnsi" w:hAnsiTheme="minorHAnsi" w:cstheme="minorBidi"/>
+                <w:color w:val="000000" w:themeColor="text1"/>
+                <w:sz w:val="16"/>
+                <w:szCs w:val="16"/>
+              </w:rPr>
+              <w:t>so</w:t>
+            </w:r>
+            <w:proofErr w:type="gramEnd"/>
+            <w:r>
+              <w:rPr>
+                <w:rFonts w:asciiTheme="minorHAnsi" w:hAnsiTheme="minorHAnsi" w:cstheme="minorBidi"/>
+                <w:color w:val="000000" w:themeColor="text1"/>
+                <w:sz w:val="16"/>
+                <w:szCs w:val="16"/>
+              </w:rPr>
+              <w:t xml:space="preserve"> how will you assess and address Covid considerations?</w:t>
             </w:r>
           </w:p>
         </w:tc>
@@ -13255,6 +13810,7 @@
                 <w:sz w:val="16"/>
                 <w:szCs w:val="16"/>
               </w:rPr>
+              <w:lastRenderedPageBreak/>
               <w:t>29</w:t>
             </w:r>
             <w:r>
@@ -13676,7 +14232,25 @@
                 <w:sz w:val="16"/>
                 <w:szCs w:val="16"/>
               </w:rPr>
-              <w:t xml:space="preserve"> (eg: obtaining Informed Consent or disbursing remuneration)</w:t>
+              <w:t xml:space="preserve"> (</w:t>
+            </w:r>
+            <w:proofErr w:type="spellStart"/>
+            <w:r>
+              <w:rPr>
+                <w:rFonts w:asciiTheme="minorHAnsi" w:hAnsiTheme="minorHAnsi" w:cstheme="minorHAnsi"/>
+                <w:sz w:val="16"/>
+                <w:szCs w:val="16"/>
+              </w:rPr>
+              <w:t>eg</w:t>
+            </w:r>
+            <w:proofErr w:type="spellEnd"/>
+            <w:r>
+              <w:rPr>
+                <w:rFonts w:asciiTheme="minorHAnsi" w:hAnsiTheme="minorHAnsi" w:cstheme="minorHAnsi"/>
+                <w:sz w:val="16"/>
+                <w:szCs w:val="16"/>
+              </w:rPr>
+              <w:t>: obtaining Informed Consent or disbursing remuneration)</w:t>
             </w:r>
           </w:p>
         </w:tc>
@@ -13985,6 +14559,17 @@
                 <w:lang w:val="en-US"/>
               </w:rPr>
             </w:pPr>
+            <w:r>
+              <w:rPr>
+                <w:rFonts w:ascii="Apple Color Emoji" w:hAnsi="Apple Color Emoji" w:cstheme="minorHAnsi"/>
+                <w:b/>
+                <w:bCs/>
+                <w:sz w:val="16"/>
+                <w:szCs w:val="16"/>
+                <w:lang w:val="en-US"/>
+              </w:rPr>
+              <w:t>✔️</w:t>
+            </w:r>
           </w:p>
         </w:tc>
         <w:tc>
@@ -14311,6 +14896,7 @@
               </w:rPr>
               <w:t xml:space="preserve"> </w:t>
             </w:r>
+            <w:proofErr w:type="spellStart"/>
             <w:r>
               <w:rPr>
                 <w:rFonts w:asciiTheme="minorHAnsi" w:hAnsiTheme="minorHAnsi" w:cstheme="minorBidi"/>
@@ -14318,7 +14904,17 @@
                 <w:sz w:val="16"/>
                 <w:szCs w:val="16"/>
               </w:rPr>
-              <w:t xml:space="preserve">Masters </w:t>
+              <w:t>Masters</w:t>
+            </w:r>
+            <w:proofErr w:type="spellEnd"/>
+            <w:r>
+              <w:rPr>
+                <w:rFonts w:asciiTheme="minorHAnsi" w:hAnsiTheme="minorHAnsi" w:cstheme="minorBidi"/>
+                <w:color w:val="000000" w:themeColor="text1"/>
+                <w:sz w:val="16"/>
+                <w:szCs w:val="16"/>
+              </w:rPr>
+              <w:t xml:space="preserve"> </w:t>
             </w:r>
             <w:r>
               <w:rPr>
@@ -14702,18 +15298,7 @@
                 <w:sz w:val="16"/>
                 <w:szCs w:val="16"/>
               </w:rPr>
-              <w:t xml:space="preserve"> sharing could compromise participant </w:t>
-            </w:r>
-            <w:r>
-              <w:rPr>
-                <w:rFonts w:asciiTheme="minorHAnsi" w:hAnsiTheme="minorHAnsi" w:cstheme="minorHAnsi"/>
-                <w:b/>
-                <w:bCs/>
-                <w:sz w:val="16"/>
-                <w:szCs w:val="16"/>
-              </w:rPr>
-              <w:lastRenderedPageBreak/>
-              <w:t xml:space="preserve">privacy or expose proprietary data. Additionally, there might be pressure to ensure that </w:t>
+              <w:t xml:space="preserve"> sharing could compromise participant privacy or expose proprietary data. Additionally, there might be pressure to ensure that </w:t>
             </w:r>
             <w:r>
               <w:rPr>
@@ -14781,9 +15366,51 @@
                 <w:bCs/>
                 <w:sz w:val="16"/>
                 <w:szCs w:val="16"/>
-              </w:rPr>
-              <w:lastRenderedPageBreak/>
-              <w:t>Data will be anonymized</w:t>
+                <w:lang w:val="en-US"/>
+              </w:rPr>
+              <w:t>No personal data is collected. Further, d</w:t>
+            </w:r>
+            <w:proofErr w:type="spellStart"/>
+            <w:r>
+              <w:rPr>
+                <w:rFonts w:asciiTheme="minorHAnsi" w:hAnsiTheme="minorHAnsi" w:cstheme="minorHAnsi"/>
+                <w:b/>
+                <w:bCs/>
+                <w:sz w:val="16"/>
+                <w:szCs w:val="16"/>
+              </w:rPr>
+              <w:t>ata</w:t>
+            </w:r>
+            <w:proofErr w:type="spellEnd"/>
+            <w:r>
+              <w:rPr>
+                <w:rFonts w:asciiTheme="minorHAnsi" w:hAnsiTheme="minorHAnsi" w:cstheme="minorHAnsi"/>
+                <w:b/>
+                <w:bCs/>
+                <w:sz w:val="16"/>
+                <w:szCs w:val="16"/>
+              </w:rPr>
+              <w:t xml:space="preserve"> </w:t>
+            </w:r>
+            <w:r>
+              <w:rPr>
+                <w:rFonts w:asciiTheme="minorHAnsi" w:hAnsiTheme="minorHAnsi" w:cstheme="minorHAnsi"/>
+                <w:b/>
+                <w:bCs/>
+                <w:sz w:val="16"/>
+                <w:szCs w:val="16"/>
+              </w:rPr>
+              <w:t xml:space="preserve">may </w:t>
+            </w:r>
+            <w:r>
+              <w:rPr>
+                <w:rFonts w:asciiTheme="minorHAnsi" w:hAnsiTheme="minorHAnsi" w:cstheme="minorHAnsi"/>
+                <w:b/>
+                <w:bCs/>
+                <w:sz w:val="16"/>
+                <w:szCs w:val="16"/>
+              </w:rPr>
+              <w:t>be anonymized</w:t>
             </w:r>
             <w:r>
               <w:rPr>
@@ -14843,8 +15470,20 @@
                 <w:sz w:val="16"/>
                 <w:szCs w:val="16"/>
               </w:rPr>
-              <w:t xml:space="preserve"> will be publised</w:t>
-            </w:r>
+              <w:t xml:space="preserve"> will be </w:t>
+            </w:r>
+            <w:proofErr w:type="spellStart"/>
+            <w:r>
+              <w:rPr>
+                <w:rFonts w:asciiTheme="minorHAnsi" w:hAnsiTheme="minorHAnsi" w:cstheme="minorHAnsi"/>
+                <w:b/>
+                <w:bCs/>
+                <w:sz w:val="16"/>
+                <w:szCs w:val="16"/>
+              </w:rPr>
+              <w:t>publised</w:t>
+            </w:r>
+            <w:proofErr w:type="spellEnd"/>
             <w:r>
               <w:rPr>
                 <w:rFonts w:asciiTheme="minorHAnsi" w:hAnsiTheme="minorHAnsi" w:cstheme="minorHAnsi"/>
@@ -15131,7 +15770,6 @@
                 <w:sz w:val="16"/>
                 <w:szCs w:val="16"/>
               </w:rPr>
-              <w:lastRenderedPageBreak/>
               <w:t>Data will be stored and shared</w:t>
             </w:r>
             <w:r>
@@ -15218,13 +15856,20 @@
           </w:tcPr>
           <w:p>
             <w:pPr>
-              <w:ind w:firstLineChars="200" w:firstLine="320"/>
-              <w:rPr>
-                <w:rFonts w:asciiTheme="minorHAnsi" w:hAnsiTheme="minorHAnsi" w:cstheme="minorHAnsi"/>
-                <w:sz w:val="16"/>
-                <w:szCs w:val="16"/>
-              </w:rPr>
-            </w:pPr>
+              <w:rPr>
+                <w:rFonts w:asciiTheme="minorHAnsi" w:hAnsiTheme="minorHAnsi" w:cstheme="minorHAnsi"/>
+                <w:sz w:val="16"/>
+                <w:szCs w:val="16"/>
+              </w:rPr>
+            </w:pPr>
+            <w:r>
+              <w:rPr>
+                <w:rFonts w:asciiTheme="minorHAnsi" w:hAnsiTheme="minorHAnsi" w:cstheme="minorHAnsi"/>
+                <w:sz w:val="16"/>
+                <w:szCs w:val="16"/>
+              </w:rPr>
+              <w:t>V, VI</w:t>
+            </w:r>
           </w:p>
         </w:tc>
         <w:tc>
@@ -15239,13 +15884,31 @@
           </w:tcPr>
           <w:p>
             <w:pPr>
-              <w:ind w:firstLineChars="200" w:firstLine="320"/>
-              <w:rPr>
-                <w:rFonts w:asciiTheme="minorHAnsi" w:hAnsiTheme="minorHAnsi" w:cstheme="minorHAnsi"/>
-                <w:sz w:val="16"/>
-                <w:szCs w:val="16"/>
-              </w:rPr>
-            </w:pPr>
+              <w:rPr>
+                <w:rFonts w:asciiTheme="minorHAnsi" w:hAnsiTheme="minorHAnsi" w:cstheme="minorHAnsi"/>
+                <w:sz w:val="16"/>
+                <w:szCs w:val="16"/>
+                <w:lang w:val="es-MX"/>
+              </w:rPr>
+            </w:pPr>
+            <w:r>
+              <w:rPr>
+                <w:rFonts w:asciiTheme="minorHAnsi" w:hAnsiTheme="minorHAnsi" w:cstheme="minorHAnsi"/>
+                <w:sz w:val="16"/>
+                <w:szCs w:val="16"/>
+                <w:lang w:val="es-MX"/>
+              </w:rPr>
+              <w:t>OS, ICF Q6, Q7, Q8, Q9, Q10</w:t>
+            </w:r>
+            <w:r>
+              <w:rPr>
+                <w:rFonts w:asciiTheme="minorHAnsi" w:hAnsiTheme="minorHAnsi" w:cstheme="minorHAnsi"/>
+                <w:sz w:val="16"/>
+                <w:szCs w:val="16"/>
+                <w:lang w:val="es-MX"/>
+              </w:rPr>
+              <w:t>, Q10</w:t>
+            </w:r>
           </w:p>
         </w:tc>
       </w:tr>
@@ -15290,7 +15953,27 @@
                 <w:sz w:val="16"/>
                 <w:szCs w:val="16"/>
               </w:rPr>
-              <w:t>. Will your research data be archived for re-use and/or teaching in an open, private or semi-open archive?</w:t>
+              <w:t xml:space="preserve">. Will your research data be archived for re-use and/or teaching in an open, </w:t>
+            </w:r>
+            <w:proofErr w:type="gramStart"/>
+            <w:r>
+              <w:rPr>
+                <w:rFonts w:asciiTheme="minorHAnsi" w:hAnsiTheme="minorHAnsi" w:cstheme="minorBidi"/>
+                <w:color w:val="000000" w:themeColor="text1"/>
+                <w:sz w:val="16"/>
+                <w:szCs w:val="16"/>
+              </w:rPr>
+              <w:t>private</w:t>
+            </w:r>
+            <w:proofErr w:type="gramEnd"/>
+            <w:r>
+              <w:rPr>
+                <w:rFonts w:asciiTheme="minorHAnsi" w:hAnsiTheme="minorHAnsi" w:cstheme="minorBidi"/>
+                <w:color w:val="000000" w:themeColor="text1"/>
+                <w:sz w:val="16"/>
+                <w:szCs w:val="16"/>
+              </w:rPr>
+              <w:t xml:space="preserve"> or semi-open archive?</w:t>
             </w:r>
             <w:r>
               <w:rPr>
@@ -15398,7 +16081,18 @@
                 <w:sz w:val="16"/>
                 <w:szCs w:val="16"/>
               </w:rPr>
-              <w:t>Sensitive data could be accessed and used by unauthorized individuals, leading to privacy violations and potential harm to research participants.</w:t>
+              <w:t xml:space="preserve">Sensitive data could be accessed and used by unauthorized individuals, leading to privacy </w:t>
+            </w:r>
+            <w:r>
+              <w:rPr>
+                <w:rFonts w:asciiTheme="minorHAnsi" w:hAnsiTheme="minorHAnsi" w:cstheme="minorHAnsi"/>
+                <w:b/>
+                <w:bCs/>
+                <w:sz w:val="16"/>
+                <w:szCs w:val="16"/>
+              </w:rPr>
+              <w:lastRenderedPageBreak/>
+              <w:t>violations and potential harm to research participants.</w:t>
             </w:r>
           </w:p>
           <w:p>
@@ -15424,27 +16118,7 @@
                 <w:sz w:val="16"/>
                 <w:szCs w:val="16"/>
               </w:rPr>
-              <w:t xml:space="preserve">The risk that data could be altered, corrupted, or lost over time due to </w:t>
-            </w:r>
-            <w:r>
-              <w:rPr>
-                <w:rFonts w:asciiTheme="minorHAnsi" w:hAnsiTheme="minorHAnsi" w:cstheme="minorHAnsi"/>
-                <w:b/>
-                <w:bCs/>
-                <w:sz w:val="16"/>
-                <w:szCs w:val="16"/>
-              </w:rPr>
-              <w:t>technical</w:t>
-            </w:r>
-            <w:r>
-              <w:rPr>
-                <w:rFonts w:asciiTheme="minorHAnsi" w:hAnsiTheme="minorHAnsi" w:cstheme="minorHAnsi"/>
-                <w:b/>
-                <w:bCs/>
-                <w:sz w:val="16"/>
-                <w:szCs w:val="16"/>
-              </w:rPr>
-              <w:t xml:space="preserve"> failures or inadequate data management practices.</w:t>
+              <w:t>The risk that data could be altered, corrupted, or lost over time due to technical failures or inadequate data management practices.</w:t>
             </w:r>
           </w:p>
           <w:p>
@@ -15559,8 +16233,53 @@
                 <w:bCs/>
                 <w:sz w:val="16"/>
                 <w:szCs w:val="16"/>
-              </w:rPr>
-              <w:t>We will implement</w:t>
+                <w:lang w:val="en-US"/>
+              </w:rPr>
+              <w:lastRenderedPageBreak/>
+              <w:t>No personal data is collected. Further</w:t>
+            </w:r>
+            <w:r>
+              <w:rPr>
+                <w:rFonts w:asciiTheme="minorHAnsi" w:hAnsiTheme="minorHAnsi" w:cstheme="minorHAnsi"/>
+                <w:b/>
+                <w:bCs/>
+                <w:sz w:val="16"/>
+                <w:szCs w:val="16"/>
+                <w:lang w:val="en-US"/>
+              </w:rPr>
+              <w:t>more</w:t>
+            </w:r>
+            <w:r>
+              <w:rPr>
+                <w:rFonts w:asciiTheme="minorHAnsi" w:hAnsiTheme="minorHAnsi" w:cstheme="minorHAnsi"/>
+                <w:b/>
+                <w:bCs/>
+                <w:sz w:val="16"/>
+                <w:szCs w:val="16"/>
+                <w:lang w:val="en-US"/>
+              </w:rPr>
+              <w:t xml:space="preserve">, </w:t>
+            </w:r>
+            <w:r>
+              <w:rPr>
+                <w:rFonts w:asciiTheme="minorHAnsi" w:hAnsiTheme="minorHAnsi" w:cstheme="minorHAnsi"/>
+                <w:b/>
+                <w:bCs/>
+                <w:sz w:val="16"/>
+                <w:szCs w:val="16"/>
+                <w:lang w:val="en-US"/>
+              </w:rPr>
+              <w:t>the principal investigators</w:t>
+            </w:r>
+            <w:r>
+              <w:rPr>
+                <w:rFonts w:asciiTheme="minorHAnsi" w:hAnsiTheme="minorHAnsi" w:cstheme="minorHAnsi"/>
+                <w:b/>
+                <w:bCs/>
+                <w:sz w:val="16"/>
+                <w:szCs w:val="16"/>
+              </w:rPr>
+              <w:t xml:space="preserve"> will implement</w:t>
             </w:r>
             <w:r>
               <w:rPr>
@@ -15580,7 +16299,48 @@
                 <w:sz w:val="16"/>
                 <w:szCs w:val="16"/>
               </w:rPr>
-              <w:t xml:space="preserve"> to ensure that data can only be accessed by authorized individuals. Authorization criteria will depend on the purpose for access to the data, and how they intend to use it.</w:t>
+              <w:t xml:space="preserve"> to ensure that data can only be </w:t>
+            </w:r>
+            <w:r>
+              <w:rPr>
+                <w:rFonts w:asciiTheme="minorHAnsi" w:hAnsiTheme="minorHAnsi" w:cstheme="minorHAnsi"/>
+                <w:b/>
+                <w:bCs/>
+                <w:sz w:val="16"/>
+                <w:szCs w:val="16"/>
+              </w:rPr>
+              <w:lastRenderedPageBreak/>
+              <w:t xml:space="preserve">accessed by authorized individuals. Authorization criteria </w:t>
+            </w:r>
+            <w:r>
+              <w:rPr>
+                <w:rFonts w:asciiTheme="minorHAnsi" w:hAnsiTheme="minorHAnsi" w:cstheme="minorHAnsi"/>
+                <w:b/>
+                <w:bCs/>
+                <w:sz w:val="16"/>
+                <w:szCs w:val="16"/>
+              </w:rPr>
+              <w:t xml:space="preserve">are limited to </w:t>
+            </w:r>
+            <w:r>
+              <w:rPr>
+                <w:rFonts w:asciiTheme="minorHAnsi" w:hAnsiTheme="minorHAnsi" w:cstheme="minorHAnsi"/>
+                <w:b/>
+                <w:bCs/>
+                <w:sz w:val="16"/>
+                <w:szCs w:val="16"/>
+              </w:rPr>
+              <w:t>non-commercial only</w:t>
+            </w:r>
+            <w:r>
+              <w:rPr>
+                <w:rFonts w:asciiTheme="minorHAnsi" w:hAnsiTheme="minorHAnsi" w:cstheme="minorHAnsi"/>
+                <w:b/>
+                <w:bCs/>
+                <w:sz w:val="16"/>
+                <w:szCs w:val="16"/>
+              </w:rPr>
+              <w:t>.</w:t>
             </w:r>
           </w:p>
           <w:p>
@@ -15656,27 +16416,7 @@
                 <w:sz w:val="16"/>
                 <w:szCs w:val="16"/>
               </w:rPr>
-              <w:t xml:space="preserve"> regular backups, check</w:t>
-            </w:r>
-            <w:r>
-              <w:rPr>
-                <w:rFonts w:asciiTheme="minorHAnsi" w:hAnsiTheme="minorHAnsi" w:cstheme="minorHAnsi"/>
-                <w:b/>
-                <w:bCs/>
-                <w:sz w:val="16"/>
-                <w:szCs w:val="16"/>
-              </w:rPr>
-              <w:t>s</w:t>
-            </w:r>
-            <w:r>
-              <w:rPr>
-                <w:rFonts w:asciiTheme="minorHAnsi" w:hAnsiTheme="minorHAnsi" w:cstheme="minorHAnsi"/>
-                <w:b/>
-                <w:bCs/>
-                <w:sz w:val="16"/>
-                <w:szCs w:val="16"/>
-              </w:rPr>
-              <w:t xml:space="preserve"> for integrity verification, and durable storage. </w:t>
+              <w:t xml:space="preserve"> regular backups, checks for integrity verification, and durable storage. </w:t>
             </w:r>
           </w:p>
           <w:p>
@@ -17961,13 +18701,23 @@
                 <w:szCs w:val="18"/>
               </w:rPr>
             </w:pPr>
+            <w:proofErr w:type="gramStart"/>
             <w:r>
               <w:rPr>
                 <w:rFonts w:asciiTheme="minorHAnsi" w:hAnsiTheme="minorHAnsi" w:cstheme="minorHAnsi"/>
                 <w:sz w:val="18"/>
                 <w:szCs w:val="18"/>
               </w:rPr>
-              <w:t>Other specific requirement</w:t>
+              <w:t>Other</w:t>
+            </w:r>
+            <w:proofErr w:type="gramEnd"/>
+            <w:r>
+              <w:rPr>
+                <w:rFonts w:asciiTheme="minorHAnsi" w:hAnsiTheme="minorHAnsi" w:cstheme="minorHAnsi"/>
+                <w:sz w:val="18"/>
+                <w:szCs w:val="18"/>
+              </w:rPr>
+              <w:t xml:space="preserve"> specific requirement</w:t>
             </w:r>
           </w:p>
         </w:tc>
@@ -22703,16 +23453,6 @@
 </file>
 
 <file path=customXml/item2.xml><?xml version="1.0" encoding="utf-8"?>
-<b:Sources xmlns:b="http://schemas.openxmlformats.org/officeDocument/2006/bibliography" xmlns="http://schemas.openxmlformats.org/officeDocument/2006/bibliography" SelectedStyle="\APA.XSL" StyleName="APA"/>
-</file>
-
-<file path=customXml/item3.xml><?xml version="1.0" encoding="utf-8"?>
-<p:properties xmlns:p="http://schemas.microsoft.com/office/2006/metadata/properties" xmlns:xsi="http://www.w3.org/2001/XMLSchema-instance" xmlns:pc="http://schemas.microsoft.com/office/infopath/2007/PartnerControls">
-  <documentManagement/>
-</p:properties>
-</file>
-
-<file path=customXml/item4.xml><?xml version="1.0" encoding="utf-8"?>
 <ct:contentTypeSchema xmlns:ct="http://schemas.microsoft.com/office/2006/metadata/contentType" xmlns:ma="http://schemas.microsoft.com/office/2006/metadata/properties/metaAttributes" ct:_="" ma:_="" ma:contentTypeName="Document" ma:contentTypeID="0x010100EEC322C1BAC0E4459C9B03859DA723EB" ma:contentTypeVersion="4" ma:contentTypeDescription="Een nieuw document maken." ma:contentTypeScope="" ma:versionID="2abb26acd5f1a644eb754ecf2a3daf8a">
   <xsd:schema xmlns:xsd="http://www.w3.org/2001/XMLSchema" xmlns:xs="http://www.w3.org/2001/XMLSchema" xmlns:p="http://schemas.microsoft.com/office/2006/metadata/properties" xmlns:ns2="eb322a20-2d1e-44df-876a-7e4c63c23e42" targetNamespace="http://schemas.microsoft.com/office/2006/metadata/properties" ma:root="true" ma:fieldsID="60597a3da750db2aa183637b845ab0fa" ns2:_="">
     <xsd:import namespace="eb322a20-2d1e-44df-876a-7e4c63c23e42"/>
@@ -22858,6 +23598,16 @@
 </ct:contentTypeSchema>
 </file>
 
+<file path=customXml/item3.xml><?xml version="1.0" encoding="utf-8"?>
+<p:properties xmlns:p="http://schemas.microsoft.com/office/2006/metadata/properties" xmlns:xsi="http://www.w3.org/2001/XMLSchema-instance" xmlns:pc="http://schemas.microsoft.com/office/infopath/2007/PartnerControls">
+  <documentManagement/>
+</p:properties>
+</file>
+
+<file path=customXml/item4.xml><?xml version="1.0" encoding="utf-8"?>
+<b:Sources xmlns:b="http://schemas.openxmlformats.org/officeDocument/2006/bibliography" xmlns="http://schemas.openxmlformats.org/officeDocument/2006/bibliography" SelectedStyle="\APA.XSL" StyleName="APA"/>
+</file>
+
 <file path=customXml/itemProps1.xml><?xml version="1.0" encoding="utf-8"?>
 <ds:datastoreItem xmlns:ds="http://schemas.openxmlformats.org/officeDocument/2006/customXml" ds:itemID="{2E4D6442-120E-4BEA-8C56-68BF26453031}">
   <ds:schemaRefs>
@@ -22867,23 +23617,6 @@
 </file>
 
 <file path=customXml/itemProps2.xml><?xml version="1.0" encoding="utf-8"?>
-<ds:datastoreItem xmlns:ds="http://schemas.openxmlformats.org/officeDocument/2006/customXml" ds:itemID="{CF4D4B94-6EA1-4034-BA64-09F8A65788E3}">
-  <ds:schemaRefs>
-    <ds:schemaRef ds:uri="http://schemas.openxmlformats.org/officeDocument/2006/bibliography"/>
-  </ds:schemaRefs>
-</ds:datastoreItem>
-</file>
-
-<file path=customXml/itemProps3.xml><?xml version="1.0" encoding="utf-8"?>
-<ds:datastoreItem xmlns:ds="http://schemas.openxmlformats.org/officeDocument/2006/customXml" ds:itemID="{CDEB66D5-879F-48A6-9C61-4D6C14669B7B}">
-  <ds:schemaRefs>
-    <ds:schemaRef ds:uri="http://schemas.microsoft.com/office/2006/metadata/properties"/>
-    <ds:schemaRef ds:uri="http://schemas.microsoft.com/office/infopath/2007/PartnerControls"/>
-  </ds:schemaRefs>
-</ds:datastoreItem>
-</file>
-
-<file path=customXml/itemProps4.xml><?xml version="1.0" encoding="utf-8"?>
 <ds:datastoreItem xmlns:ds="http://schemas.openxmlformats.org/officeDocument/2006/customXml" ds:itemID="{56C5759D-83AD-4DFC-A298-8E38D2FCB385}">
   <ds:schemaRefs>
     <ds:schemaRef ds:uri="http://schemas.microsoft.com/office/2006/metadata/contentType"/>
@@ -22899,4 +23632,21 @@
     <ds:schemaRef ds:uri="http://schemas.microsoft.com/internal/obd"/>
   </ds:schemaRefs>
 </ds:datastoreItem>
+</file>
+
+<file path=customXml/itemProps3.xml><?xml version="1.0" encoding="utf-8"?>
+<ds:datastoreItem xmlns:ds="http://schemas.openxmlformats.org/officeDocument/2006/customXml" ds:itemID="{CDEB66D5-879F-48A6-9C61-4D6C14669B7B}">
+  <ds:schemaRefs>
+    <ds:schemaRef ds:uri="http://schemas.microsoft.com/office/2006/metadata/properties"/>
+    <ds:schemaRef ds:uri="http://schemas.microsoft.com/office/infopath/2007/PartnerControls"/>
+  </ds:schemaRefs>
+</ds:datastoreItem>
+</file>
+
+<file path=customXml/itemProps4.xml><?xml version="1.0" encoding="utf-8"?>
+<ds:datastoreItem xmlns:ds="http://schemas.openxmlformats.org/officeDocument/2006/customXml" ds:itemID="{CF4D4B94-6EA1-4034-BA64-09F8A65788E3}">
+  <ds:schemaRefs>
+    <ds:schemaRef ds:uri="http://schemas.openxmlformats.org/officeDocument/2006/bibliography"/>
+  </ds:schemaRefs>
+</ds:datastoreItem>
 </file>
</xml_diff>